<commit_message>
updated report with more implementation details
</commit_message>
<xml_diff>
--- a/REST webserver.docx
+++ b/REST webserver.docx
@@ -148,6 +148,9 @@
             </w:tabs>
             <w:rPr>
               <w:noProof/>
+              <w:sz w:val="24"/>
+              <w:szCs w:val="24"/>
+              <w:lang w:eastAsia="ja-JP"/>
             </w:rPr>
           </w:pPr>
           <w:r>
@@ -198,7 +201,7 @@
             <w:rPr>
               <w:noProof/>
             </w:rPr>
-            <w:instrText xml:space="preserve"> PAGEREF _Toc227768965 \h </w:instrText>
+            <w:instrText xml:space="preserve"> PAGEREF _Toc227770953 \h </w:instrText>
           </w:r>
           <w:r>
             <w:rPr>
@@ -224,7 +227,6 @@
             <w:fldChar w:fldCharType="end"/>
           </w:r>
         </w:p>
-        <w:p/>
         <w:p>
           <w:pPr>
             <w:pStyle w:val="TOC3"/>
@@ -234,6 +236,9 @@
             </w:tabs>
             <w:rPr>
               <w:noProof/>
+              <w:sz w:val="24"/>
+              <w:szCs w:val="24"/>
+              <w:lang w:eastAsia="ja-JP"/>
             </w:rPr>
           </w:pPr>
           <w:r>
@@ -273,7 +278,7 @@
             <w:rPr>
               <w:noProof/>
             </w:rPr>
-            <w:instrText xml:space="preserve"> PAGEREF _Toc227768966 \h </w:instrText>
+            <w:instrText xml:space="preserve"> PAGEREF _Toc227770954 \h </w:instrText>
           </w:r>
           <w:r>
             <w:rPr>
@@ -299,7 +304,6 @@
             <w:fldChar w:fldCharType="end"/>
           </w:r>
         </w:p>
-        <w:p/>
         <w:p>
           <w:pPr>
             <w:pStyle w:val="TOC3"/>
@@ -309,6 +313,9 @@
             </w:tabs>
             <w:rPr>
               <w:noProof/>
+              <w:sz w:val="24"/>
+              <w:szCs w:val="24"/>
+              <w:lang w:eastAsia="ja-JP"/>
             </w:rPr>
           </w:pPr>
           <w:r>
@@ -348,7 +355,7 @@
             <w:rPr>
               <w:noProof/>
             </w:rPr>
-            <w:instrText xml:space="preserve"> PAGEREF _Toc227768967 \h </w:instrText>
+            <w:instrText xml:space="preserve"> PAGEREF _Toc227770955 \h </w:instrText>
           </w:r>
           <w:r>
             <w:rPr>
@@ -374,7 +381,6 @@
             <w:fldChar w:fldCharType="end"/>
           </w:r>
         </w:p>
-        <w:p/>
         <w:p>
           <w:pPr>
             <w:pStyle w:val="TOC3"/>
@@ -384,6 +390,9 @@
             </w:tabs>
             <w:rPr>
               <w:noProof/>
+              <w:sz w:val="24"/>
+              <w:szCs w:val="24"/>
+              <w:lang w:eastAsia="ja-JP"/>
             </w:rPr>
           </w:pPr>
           <w:r>
@@ -423,7 +432,7 @@
             <w:rPr>
               <w:noProof/>
             </w:rPr>
-            <w:instrText xml:space="preserve"> PAGEREF _Toc227768968 \h </w:instrText>
+            <w:instrText xml:space="preserve"> PAGEREF _Toc227770956 \h </w:instrText>
           </w:r>
           <w:r>
             <w:rPr>
@@ -449,7 +458,6 @@
             <w:fldChar w:fldCharType="end"/>
           </w:r>
         </w:p>
-        <w:p/>
         <w:p>
           <w:pPr>
             <w:pStyle w:val="TOC3"/>
@@ -459,6 +467,9 @@
             </w:tabs>
             <w:rPr>
               <w:noProof/>
+              <w:sz w:val="24"/>
+              <w:szCs w:val="24"/>
+              <w:lang w:eastAsia="ja-JP"/>
             </w:rPr>
           </w:pPr>
           <w:r>
@@ -498,7 +509,7 @@
             <w:rPr>
               <w:noProof/>
             </w:rPr>
-            <w:instrText xml:space="preserve"> PAGEREF _Toc227768969 \h </w:instrText>
+            <w:instrText xml:space="preserve"> PAGEREF _Toc227770957 \h </w:instrText>
           </w:r>
           <w:r>
             <w:rPr>
@@ -515,7 +526,7 @@
             <w:rPr>
               <w:noProof/>
             </w:rPr>
-            <w:t>8</w:t>
+            <w:t>10</w:t>
           </w:r>
           <w:r>
             <w:rPr>
@@ -524,7 +535,6 @@
             <w:fldChar w:fldCharType="end"/>
           </w:r>
         </w:p>
-        <w:p/>
         <w:p>
           <w:pPr>
             <w:pStyle w:val="TOC3"/>
@@ -534,6 +544,9 @@
             </w:tabs>
             <w:rPr>
               <w:noProof/>
+              <w:sz w:val="24"/>
+              <w:szCs w:val="24"/>
+              <w:lang w:eastAsia="ja-JP"/>
             </w:rPr>
           </w:pPr>
           <w:r>
@@ -573,7 +586,7 @@
             <w:rPr>
               <w:noProof/>
             </w:rPr>
-            <w:instrText xml:space="preserve"> PAGEREF _Toc227768970 \h </w:instrText>
+            <w:instrText xml:space="preserve"> PAGEREF _Toc227770958 \h </w:instrText>
           </w:r>
           <w:r>
             <w:rPr>
@@ -590,7 +603,7 @@
             <w:rPr>
               <w:noProof/>
             </w:rPr>
-            <w:t>9</w:t>
+            <w:t>11</w:t>
           </w:r>
           <w:r>
             <w:rPr>
@@ -599,7 +612,6 @@
             <w:fldChar w:fldCharType="end"/>
           </w:r>
         </w:p>
-        <w:p/>
         <w:p>
           <w:pPr>
             <w:pStyle w:val="TOC3"/>
@@ -651,7 +663,7 @@
             <w:rPr>
               <w:noProof/>
             </w:rPr>
-            <w:instrText xml:space="preserve"> PAGEREF _Toc227768971 \h </w:instrText>
+            <w:instrText xml:space="preserve"> PAGEREF _Toc227770959 \h </w:instrText>
           </w:r>
           <w:r>
             <w:rPr>
@@ -668,7 +680,84 @@
             <w:rPr>
               <w:noProof/>
             </w:rPr>
-            <w:t>10</w:t>
+            <w:t>12</w:t>
+          </w:r>
+          <w:r>
+            <w:rPr>
+              <w:noProof/>
+            </w:rPr>
+            <w:fldChar w:fldCharType="end"/>
+          </w:r>
+        </w:p>
+        <w:p>
+          <w:pPr>
+            <w:pStyle w:val="TOC3"/>
+            <w:tabs>
+              <w:tab w:val="left" w:pos="767"/>
+              <w:tab w:val="right" w:pos="9350"/>
+            </w:tabs>
+            <w:rPr>
+              <w:noProof/>
+              <w:sz w:val="24"/>
+              <w:szCs w:val="24"/>
+              <w:lang w:eastAsia="ja-JP"/>
+            </w:rPr>
+          </w:pPr>
+          <w:r>
+            <w:rPr>
+              <w:noProof/>
+            </w:rPr>
+            <w:t>8.</w:t>
+          </w:r>
+          <w:r>
+            <w:rPr>
+              <w:noProof/>
+              <w:sz w:val="24"/>
+              <w:szCs w:val="24"/>
+              <w:lang w:eastAsia="ja-JP"/>
+            </w:rPr>
+            <w:tab/>
+          </w:r>
+          <w:r>
+            <w:rPr>
+              <w:noProof/>
+            </w:rPr>
+            <w:t>References</w:t>
+          </w:r>
+          <w:r>
+            <w:rPr>
+              <w:noProof/>
+            </w:rPr>
+            <w:tab/>
+          </w:r>
+          <w:r>
+            <w:rPr>
+              <w:noProof/>
+            </w:rPr>
+            <w:fldChar w:fldCharType="begin"/>
+          </w:r>
+          <w:r>
+            <w:rPr>
+              <w:noProof/>
+            </w:rPr>
+            <w:instrText xml:space="preserve"> PAGEREF _Toc227770960 \h </w:instrText>
+          </w:r>
+          <w:r>
+            <w:rPr>
+              <w:noProof/>
+            </w:rPr>
+          </w:r>
+          <w:r>
+            <w:rPr>
+              <w:noProof/>
+            </w:rPr>
+            <w:fldChar w:fldCharType="separate"/>
+          </w:r>
+          <w:r>
+            <w:rPr>
+              <w:noProof/>
+            </w:rPr>
+            <w:t>12</w:t>
           </w:r>
           <w:r>
             <w:rPr>
@@ -703,7 +792,7 @@
         <w:br w:type="column"/>
       </w:r>
       <w:bookmarkStart w:id="0" w:name="_Toc227768819"/>
-      <w:bookmarkStart w:id="1" w:name="_Toc227768965"/>
+      <w:bookmarkStart w:id="1" w:name="_Toc227770953"/>
       <w:r>
         <w:rPr>
           <w:lang w:val="fr-FR"/>
@@ -743,7 +832,7 @@
         <w:pStyle w:val="Heading3"/>
       </w:pPr>
       <w:bookmarkStart w:id="2" w:name="_Toc227768820"/>
-      <w:bookmarkStart w:id="3" w:name="_Toc227768966"/>
+      <w:bookmarkStart w:id="3" w:name="_Toc227770954"/>
       <w:r>
         <w:t>Environment</w:t>
       </w:r>
@@ -766,12 +855,13 @@
     <w:tbl>
       <w:tblPr>
         <w:tblStyle w:val="TableGrid"/>
-        <w:tblW w:w="0" w:type="auto"/>
+        <w:tblW w:w="9072" w:type="dxa"/>
+        <w:tblInd w:w="392" w:type="dxa"/>
         <w:tblLook w:val="04A0" w:firstRow="1" w:lastRow="0" w:firstColumn="1" w:lastColumn="0" w:noHBand="0" w:noVBand="1"/>
       </w:tblPr>
       <w:tblGrid>
         <w:gridCol w:w="1668"/>
-        <w:gridCol w:w="7908"/>
+        <w:gridCol w:w="7404"/>
       </w:tblGrid>
       <w:tr>
         <w:tc>
@@ -790,7 +880,7 @@
         </w:tc>
         <w:tc>
           <w:tcPr>
-            <w:tcW w:w="7908" w:type="dxa"/>
+            <w:tcW w:w="7404" w:type="dxa"/>
             <w:vAlign w:val="bottom"/>
           </w:tcPr>
           <w:p>
@@ -825,7 +915,7 @@
         </w:tc>
         <w:tc>
           <w:tcPr>
-            <w:tcW w:w="7908" w:type="dxa"/>
+            <w:tcW w:w="7404" w:type="dxa"/>
             <w:vAlign w:val="bottom"/>
           </w:tcPr>
           <w:p>
@@ -860,7 +950,7 @@
         </w:tc>
         <w:tc>
           <w:tcPr>
-            <w:tcW w:w="7908" w:type="dxa"/>
+            <w:tcW w:w="7404" w:type="dxa"/>
             <w:vAlign w:val="bottom"/>
           </w:tcPr>
           <w:p>
@@ -900,7 +990,7 @@
         </w:tc>
         <w:tc>
           <w:tcPr>
-            <w:tcW w:w="7908" w:type="dxa"/>
+            <w:tcW w:w="7404" w:type="dxa"/>
             <w:vAlign w:val="bottom"/>
           </w:tcPr>
           <w:p>
@@ -940,7 +1030,7 @@
         </w:tc>
         <w:tc>
           <w:tcPr>
-            <w:tcW w:w="7908" w:type="dxa"/>
+            <w:tcW w:w="7404" w:type="dxa"/>
             <w:vAlign w:val="bottom"/>
           </w:tcPr>
           <w:p>
@@ -965,6 +1055,7 @@
     <w:p>
       <w:pPr>
         <w:pStyle w:val="Caption"/>
+        <w:ind w:firstLine="357"/>
       </w:pPr>
       <w:r>
         <w:t xml:space="preserve">Table </w:t>
@@ -1008,7 +1099,7 @@
         <w:br w:type="column"/>
       </w:r>
       <w:bookmarkStart w:id="4" w:name="_Toc227768821"/>
-      <w:bookmarkStart w:id="5" w:name="_Toc227768967"/>
+      <w:bookmarkStart w:id="5" w:name="_Toc227770955"/>
       <w:r>
         <w:t>Implementation</w:t>
       </w:r>
@@ -1275,13 +1366,51 @@
     </w:p>
     <w:p>
       <w:pPr>
+        <w:pStyle w:val="NoSpacing"/>
+      </w:pPr>
+      <w:bookmarkStart w:id="6" w:name="_Toc227768822"/>
+      <w:bookmarkStart w:id="7" w:name="_Toc227770956"/>
+      <w:r>
+        <w:t>When server.js receives a request, it first checks if the user is authenticated or not, by calling</w:t>
+      </w:r>
+      <w:r>
+        <w:t xml:space="preserve"> functions from middleware.js. m</w:t>
+      </w:r>
+      <w:r>
+        <w:t>iddleware</w:t>
+      </w:r>
+      <w:r>
+        <w:t>.js</w:t>
+      </w:r>
+      <w:r>
+        <w:t xml:space="preserve"> uses mongo.js to connect to the Users database at MongoHQ to </w:t>
+      </w:r>
+      <w:r>
+        <w:t xml:space="preserve">match the user’s hash with one on the database. Once authentication is complete, server.js then calls the correct command from routes.js which handles the various database queries based on the HTTP request type and the parameters passed. </w:t>
+      </w:r>
+    </w:p>
+    <w:p>
+      <w:pPr>
+        <w:pStyle w:val="NoSpacing"/>
+        <w:rPr>
+          <w:rFonts w:asciiTheme="majorHAnsi" w:eastAsiaTheme="majorEastAsia" w:hAnsiTheme="majorHAnsi" w:cstheme="majorBidi"/>
+          <w:color w:val="4F81BD" w:themeColor="accent1"/>
+          <w:sz w:val="32"/>
+        </w:rPr>
+      </w:pPr>
+      <w:r>
+        <w:t>test.js is run independently of the other modules, making various HTTP request to server.js and analyzing the responses, comparing them to what it was programmed to expect.</w:t>
+      </w:r>
+      <w:bookmarkStart w:id="8" w:name="_GoBack"/>
+      <w:bookmarkEnd w:id="8"/>
+      <w:r>
+        <w:br w:type="page"/>
+      </w:r>
+    </w:p>
+    <w:p>
+      <w:pPr>
         <w:pStyle w:val="Heading3"/>
       </w:pPr>
-      <w:r>
-        <w:br w:type="column"/>
-      </w:r>
-      <w:bookmarkStart w:id="6" w:name="_Toc227768822"/>
-      <w:bookmarkStart w:id="7" w:name="_Toc227768968"/>
       <w:r>
         <w:t>Functionality</w:t>
       </w:r>
@@ -1295,8 +1424,6 @@
       <w:r>
         <w:t>The b</w:t>
       </w:r>
-      <w:bookmarkStart w:id="8" w:name="_GoBack"/>
-      <w:bookmarkEnd w:id="8"/>
       <w:r>
         <w:t>asic functionality</w:t>
       </w:r>
@@ -2092,8 +2219,14 @@
     <w:p>
       <w:pPr>
         <w:pStyle w:val="NoSpacing"/>
-      </w:pPr>
-      <w:r>
+        <w:rPr>
+          <w:u w:val="single"/>
+        </w:rPr>
+      </w:pPr>
+      <w:r>
+        <w:rPr>
+          <w:u w:val="single"/>
+        </w:rPr>
         <w:t>Filtering</w:t>
       </w:r>
     </w:p>
@@ -2153,22 +2286,118 @@
         <w:rPr>
           <w:rStyle w:val="QuoteChar"/>
         </w:rPr>
-        <w:t xml:space="preserve"> </w:t>
-      </w:r>
-    </w:p>
-    <w:p>
-      <w:pPr>
-        <w:pStyle w:val="NoSpacing"/>
+        <w:t xml:space="preserve">. </w:t>
+      </w:r>
+      <w:r>
+        <w:t>Th</w:t>
+      </w:r>
+      <w:r>
+        <w:t>e server also accepts ‘query’ instead of filter. An example of filtering is shown Figure 4</w:t>
+      </w:r>
+      <w:r>
         <w:rPr>
           <w:rStyle w:val="QuoteChar"/>
         </w:rPr>
-      </w:pPr>
+        <w:t xml:space="preserve"> </w:t>
+      </w:r>
     </w:p>
     <w:p>
       <w:pPr>
         <w:pStyle w:val="NoSpacing"/>
-      </w:pPr>
-      <w:r>
+        <w:keepNext/>
+      </w:pPr>
+      <w:r>
+        <w:rPr>
+          <w:rFonts w:ascii="Courier" w:hAnsi="Courier"/>
+          <w:iCs/>
+          <w:noProof/>
+          <w:color w:val="000000" w:themeColor="text1"/>
+          <w:sz w:val="18"/>
+        </w:rPr>
+        <w:drawing>
+          <wp:inline distT="0" distB="0" distL="0" distR="0" wp14:anchorId="0B308D06" wp14:editId="6D472BAC">
+            <wp:extent cx="5939790" cy="3490595"/>
+            <wp:effectExtent l="0" t="0" r="3810" b="0"/>
+            <wp:docPr id="7" name="Picture 7" descr="Macintosh HD:Users:grg:Code:rest-url2mongo:screenshots:Screen Shot 2013-04-16 at 6.12.53 PM.png"/>
+            <wp:cNvGraphicFramePr>
+              <a:graphicFrameLocks xmlns:a="http://schemas.openxmlformats.org/drawingml/2006/main" noChangeAspect="1"/>
+            </wp:cNvGraphicFramePr>
+            <a:graphic xmlns:a="http://schemas.openxmlformats.org/drawingml/2006/main">
+              <a:graphicData uri="http://schemas.openxmlformats.org/drawingml/2006/picture">
+                <pic:pic xmlns:pic="http://schemas.openxmlformats.org/drawingml/2006/picture">
+                  <pic:nvPicPr>
+                    <pic:cNvPr id="0" name="Picture 7" descr="Macintosh HD:Users:grg:Code:rest-url2mongo:screenshots:Screen Shot 2013-04-16 at 6.12.53 PM.png"/>
+                    <pic:cNvPicPr>
+                      <a:picLocks noChangeAspect="1" noChangeArrowheads="1"/>
+                    </pic:cNvPicPr>
+                  </pic:nvPicPr>
+                  <pic:blipFill>
+                    <a:blip r:embed="rId12">
+                      <a:extLst>
+                        <a:ext uri="{28A0092B-C50C-407E-A947-70E740481C1C}">
+                          <a14:useLocalDpi xmlns:a14="http://schemas.microsoft.com/office/drawing/2010/main" val="0"/>
+                        </a:ext>
+                      </a:extLst>
+                    </a:blip>
+                    <a:srcRect/>
+                    <a:stretch>
+                      <a:fillRect/>
+                    </a:stretch>
+                  </pic:blipFill>
+                  <pic:spPr bwMode="auto">
+                    <a:xfrm>
+                      <a:off x="0" y="0"/>
+                      <a:ext cx="5939790" cy="3490595"/>
+                    </a:xfrm>
+                    <a:prstGeom prst="rect">
+                      <a:avLst/>
+                    </a:prstGeom>
+                    <a:noFill/>
+                    <a:ln>
+                      <a:noFill/>
+                    </a:ln>
+                  </pic:spPr>
+                </pic:pic>
+              </a:graphicData>
+            </a:graphic>
+          </wp:inline>
+        </w:drawing>
+      </w:r>
+    </w:p>
+    <w:p>
+      <w:pPr>
+        <w:pStyle w:val="Caption"/>
+        <w:ind w:firstLine="357"/>
+        <w:rPr>
+          <w:rStyle w:val="QuoteChar"/>
+        </w:rPr>
+      </w:pPr>
+      <w:r>
+        <w:t xml:space="preserve">Figure </w:t>
+      </w:r>
+      <w:fldSimple w:instr=" SEQ Figure \* ARABIC ">
+        <w:r>
+          <w:rPr>
+            <w:noProof/>
+          </w:rPr>
+          <w:t>4</w:t>
+        </w:r>
+      </w:fldSimple>
+      <w:r>
+        <w:t xml:space="preserve"> Query Filtering</w:t>
+      </w:r>
+    </w:p>
+    <w:p>
+      <w:pPr>
+        <w:pStyle w:val="NoSpacing"/>
+        <w:rPr>
+          <w:u w:val="single"/>
+        </w:rPr>
+      </w:pPr>
+      <w:r>
+        <w:rPr>
+          <w:u w:val="single"/>
+        </w:rPr>
         <w:t>Ordering</w:t>
       </w:r>
     </w:p>
@@ -2210,6 +2439,9 @@
       <w:r>
         <w:t>for ascending order</w:t>
       </w:r>
+      <w:r>
+        <w:t xml:space="preserve"> (example: Figure 5)</w:t>
+      </w:r>
     </w:p>
     <w:p>
       <w:pPr>
@@ -2267,6 +2499,9 @@
     <w:p>
       <w:pPr>
         <w:pStyle w:val="NoSpacing"/>
+        <w:rPr>
+          <w:rStyle w:val="QuoteChar"/>
+        </w:rPr>
       </w:pPr>
       <w:r>
         <w:rPr>
@@ -2292,7 +2527,103 @@
     <w:p>
       <w:pPr>
         <w:pStyle w:val="NoSpacing"/>
-      </w:pPr>
+        <w:rPr>
+          <w:rStyle w:val="QuoteChar"/>
+        </w:rPr>
+      </w:pPr>
+    </w:p>
+    <w:p>
+      <w:pPr>
+        <w:pStyle w:val="NoSpacing"/>
+      </w:pPr>
+    </w:p>
+    <w:p>
+      <w:pPr>
+        <w:pStyle w:val="NoSpacing"/>
+        <w:keepNext/>
+      </w:pPr>
+      <w:r>
+        <w:drawing>
+          <wp:inline distT="0" distB="0" distL="0" distR="0" wp14:anchorId="6722FF2D" wp14:editId="44A44A06">
+            <wp:extent cx="5939790" cy="5080635"/>
+            <wp:effectExtent l="0" t="0" r="3810" b="0"/>
+            <wp:docPr id="8" name="Picture 8" descr="Macintosh HD:Users:grg:Code:rest-url2mongo:screenshots:new:Screen Shot 2013-04-16 at 10.09.45 PM.png"/>
+            <wp:cNvGraphicFramePr>
+              <a:graphicFrameLocks xmlns:a="http://schemas.openxmlformats.org/drawingml/2006/main" noChangeAspect="1"/>
+            </wp:cNvGraphicFramePr>
+            <a:graphic xmlns:a="http://schemas.openxmlformats.org/drawingml/2006/main">
+              <a:graphicData uri="http://schemas.openxmlformats.org/drawingml/2006/picture">
+                <pic:pic xmlns:pic="http://schemas.openxmlformats.org/drawingml/2006/picture">
+                  <pic:nvPicPr>
+                    <pic:cNvPr id="0" name="Picture 8" descr="Macintosh HD:Users:grg:Code:rest-url2mongo:screenshots:new:Screen Shot 2013-04-16 at 10.09.45 PM.png"/>
+                    <pic:cNvPicPr>
+                      <a:picLocks noChangeAspect="1" noChangeArrowheads="1"/>
+                    </pic:cNvPicPr>
+                  </pic:nvPicPr>
+                  <pic:blipFill>
+                    <a:blip r:embed="rId13">
+                      <a:extLst>
+                        <a:ext uri="{28A0092B-C50C-407E-A947-70E740481C1C}">
+                          <a14:useLocalDpi xmlns:a14="http://schemas.microsoft.com/office/drawing/2010/main" val="0"/>
+                        </a:ext>
+                      </a:extLst>
+                    </a:blip>
+                    <a:srcRect/>
+                    <a:stretch>
+                      <a:fillRect/>
+                    </a:stretch>
+                  </pic:blipFill>
+                  <pic:spPr bwMode="auto">
+                    <a:xfrm>
+                      <a:off x="0" y="0"/>
+                      <a:ext cx="5939790" cy="5080635"/>
+                    </a:xfrm>
+                    <a:prstGeom prst="rect">
+                      <a:avLst/>
+                    </a:prstGeom>
+                    <a:noFill/>
+                    <a:ln>
+                      <a:noFill/>
+                    </a:ln>
+                  </pic:spPr>
+                </pic:pic>
+              </a:graphicData>
+            </a:graphic>
+          </wp:inline>
+        </w:drawing>
+      </w:r>
+    </w:p>
+    <w:p>
+      <w:pPr>
+        <w:pStyle w:val="Caption"/>
+        <w:ind w:firstLine="357"/>
+      </w:pPr>
+      <w:r>
+        <w:t xml:space="preserve">Figure </w:t>
+      </w:r>
+      <w:fldSimple w:instr=" SEQ Figure \* ARABIC ">
+        <w:r>
+          <w:rPr>
+            <w:noProof/>
+          </w:rPr>
+          <w:t>5</w:t>
+        </w:r>
+      </w:fldSimple>
+      <w:r>
+        <w:t xml:space="preserve"> Ordering in ascending order</w:t>
+      </w:r>
+    </w:p>
+    <w:p>
+      <w:pPr>
+        <w:rPr>
+          <w:rFonts w:asciiTheme="majorHAnsi" w:eastAsiaTheme="majorEastAsia" w:hAnsiTheme="majorHAnsi" w:cstheme="majorBidi"/>
+          <w:color w:val="243F60" w:themeColor="accent1" w:themeShade="7F"/>
+          <w:sz w:val="24"/>
+        </w:rPr>
+      </w:pPr>
+      <w:r>
+        <w:br w:type="page"/>
+      </w:r>
     </w:p>
     <w:p>
       <w:pPr>
@@ -2347,6 +2678,87 @@
       <w:r>
         <w:t>with the data embedded in a JSON file in the body of the request.</w:t>
       </w:r>
+      <w:r>
+        <w:t xml:space="preserve"> An example of this is shown in Figure 6</w:t>
+      </w:r>
+    </w:p>
+    <w:p>
+      <w:pPr>
+        <w:pStyle w:val="NoSpacing"/>
+        <w:keepNext/>
+      </w:pPr>
+      <w:r>
+        <w:rPr>
+          <w:noProof/>
+        </w:rPr>
+        <w:drawing>
+          <wp:inline distT="0" distB="0" distL="0" distR="0" wp14:anchorId="68F0205A" wp14:editId="3ECD7716">
+            <wp:extent cx="5939790" cy="4095115"/>
+            <wp:effectExtent l="0" t="0" r="3810" b="0"/>
+            <wp:docPr id="9" name="Picture 9" descr="Macintosh HD:Users:grg:Code:rest-url2mongo:screenshots:new:Screen Shot 2013-04-16 at 10.11.06 PM.png"/>
+            <wp:cNvGraphicFramePr>
+              <a:graphicFrameLocks xmlns:a="http://schemas.openxmlformats.org/drawingml/2006/main" noChangeAspect="1"/>
+            </wp:cNvGraphicFramePr>
+            <a:graphic xmlns:a="http://schemas.openxmlformats.org/drawingml/2006/main">
+              <a:graphicData uri="http://schemas.openxmlformats.org/drawingml/2006/picture">
+                <pic:pic xmlns:pic="http://schemas.openxmlformats.org/drawingml/2006/picture">
+                  <pic:nvPicPr>
+                    <pic:cNvPr id="0" name="Picture 9" descr="Macintosh HD:Users:grg:Code:rest-url2mongo:screenshots:new:Screen Shot 2013-04-16 at 10.11.06 PM.png"/>
+                    <pic:cNvPicPr>
+                      <a:picLocks noChangeAspect="1" noChangeArrowheads="1"/>
+                    </pic:cNvPicPr>
+                  </pic:nvPicPr>
+                  <pic:blipFill>
+                    <a:blip r:embed="rId14">
+                      <a:extLst>
+                        <a:ext uri="{28A0092B-C50C-407E-A947-70E740481C1C}">
+                          <a14:useLocalDpi xmlns:a14="http://schemas.microsoft.com/office/drawing/2010/main" val="0"/>
+                        </a:ext>
+                      </a:extLst>
+                    </a:blip>
+                    <a:srcRect/>
+                    <a:stretch>
+                      <a:fillRect/>
+                    </a:stretch>
+                  </pic:blipFill>
+                  <pic:spPr bwMode="auto">
+                    <a:xfrm>
+                      <a:off x="0" y="0"/>
+                      <a:ext cx="5939790" cy="4095115"/>
+                    </a:xfrm>
+                    <a:prstGeom prst="rect">
+                      <a:avLst/>
+                    </a:prstGeom>
+                    <a:noFill/>
+                    <a:ln>
+                      <a:noFill/>
+                    </a:ln>
+                  </pic:spPr>
+                </pic:pic>
+              </a:graphicData>
+            </a:graphic>
+          </wp:inline>
+        </w:drawing>
+      </w:r>
+    </w:p>
+    <w:p>
+      <w:pPr>
+        <w:pStyle w:val="Caption"/>
+      </w:pPr>
+      <w:r>
+        <w:t xml:space="preserve">Figure </w:t>
+      </w:r>
+      <w:fldSimple w:instr=" SEQ Figure \* ARABIC ">
+        <w:r>
+          <w:rPr>
+            <w:noProof/>
+          </w:rPr>
+          <w:t>6</w:t>
+        </w:r>
+      </w:fldSimple>
+      <w:r>
+        <w:t xml:space="preserve"> Adding Data with JSON</w:t>
+      </w:r>
     </w:p>
     <w:p>
       <w:pPr>
@@ -2447,18 +2859,13 @@
     </w:p>
     <w:p>
       <w:pPr>
-        <w:pStyle w:val="NoSpacing"/>
+        <w:pStyle w:val="Heading3"/>
       </w:pPr>
       <w:r>
         <w:br w:type="column"/>
       </w:r>
-    </w:p>
-    <w:p>
-      <w:pPr>
-        <w:pStyle w:val="Heading3"/>
-      </w:pPr>
       <w:bookmarkStart w:id="9" w:name="_Toc227768823"/>
-      <w:bookmarkStart w:id="10" w:name="_Toc227768969"/>
+      <w:bookmarkStart w:id="10" w:name="_Toc227770957"/>
       <w:r>
         <w:t>Response Codes</w:t>
       </w:r>
@@ -2975,7 +3382,7 @@
         <w:br w:type="column"/>
       </w:r>
       <w:bookmarkStart w:id="11" w:name="_Toc227768824"/>
-      <w:bookmarkStart w:id="12" w:name="_Toc227768970"/>
+      <w:bookmarkStart w:id="12" w:name="_Toc227770958"/>
       <w:r>
         <w:t>Testing</w:t>
       </w:r>
@@ -2993,7 +3400,10 @@
         <w:t xml:space="preserve">were tested using a test suite written in the Mocha framework. A total of 34 test were written </w:t>
       </w:r>
       <w:r>
-        <w:t>(and passed!), the output of the test is shown in Figure 1</w:t>
+        <w:t xml:space="preserve">(and passed!), the output </w:t>
+      </w:r>
+      <w:r>
+        <w:t>of the test is shown in Figure 7</w:t>
       </w:r>
     </w:p>
     <w:p>
@@ -3027,7 +3437,7 @@
                     </pic:cNvPicPr>
                   </pic:nvPicPr>
                   <pic:blipFill>
-                    <a:blip r:embed="rId12">
+                    <a:blip r:embed="rId15">
                       <a:extLst>
                         <a:ext uri="{28A0092B-C50C-407E-A947-70E740481C1C}">
                           <a14:useLocalDpi xmlns:a14="http://schemas.microsoft.com/office/drawing/2010/main" val="0"/>
@@ -3072,7 +3482,7 @@
           <w:rPr>
             <w:noProof/>
           </w:rPr>
-          <w:t>4</w:t>
+          <w:t>7</w:t>
         </w:r>
       </w:fldSimple>
       <w:r>
@@ -3087,7 +3497,7 @@
         <w:br w:type="column"/>
       </w:r>
       <w:bookmarkStart w:id="13" w:name="_Toc227768825"/>
-      <w:bookmarkStart w:id="14" w:name="_Toc227768971"/>
+      <w:bookmarkStart w:id="14" w:name="_Toc227770959"/>
       <w:r>
         <w:t>Conclusions and Further Work</w:t>
       </w:r>
@@ -3145,9 +3555,85 @@
         <w:t>Lastly, the server could be updated to be able to manipulate multiple documents from one query, and simultaneously add to multiple collections.</w:t>
       </w:r>
     </w:p>
+    <w:p>
+      <w:pPr>
+        <w:pStyle w:val="NoSpacing"/>
+      </w:pPr>
+    </w:p>
+    <w:p>
+      <w:pPr>
+        <w:pStyle w:val="Heading3"/>
+      </w:pPr>
+      <w:bookmarkStart w:id="15" w:name="_Toc227770960"/>
+      <w:r>
+        <w:t>References</w:t>
+      </w:r>
+      <w:bookmarkEnd w:id="15"/>
+    </w:p>
+    <w:p>
+      <w:hyperlink r:id="rId16" w:history="1">
+        <w:r>
+          <w:rPr>
+            <w:rStyle w:val="Hyperlink"/>
+          </w:rPr>
+          <w:t>http://nodejs.org/</w:t>
+        </w:r>
+      </w:hyperlink>
+    </w:p>
+    <w:p>
+      <w:hyperlink r:id="rId17" w:history="1">
+        <w:r>
+          <w:rPr>
+            <w:rStyle w:val="Hyperlink"/>
+          </w:rPr>
+          <w:t>http://expressjs.com/</w:t>
+        </w:r>
+      </w:hyperlink>
+    </w:p>
+    <w:p>
+      <w:hyperlink r:id="rId18" w:history="1">
+        <w:r>
+          <w:rPr>
+            <w:rStyle w:val="Hyperlink"/>
+          </w:rPr>
+          <w:t>http://www.mongodb.org/</w:t>
+        </w:r>
+      </w:hyperlink>
+    </w:p>
+    <w:p>
+      <w:hyperlink r:id="rId19" w:history="1">
+        <w:r>
+          <w:rPr>
+            <w:rStyle w:val="Hyperlink"/>
+          </w:rPr>
+          <w:t>https://www.mongohq.com/home</w:t>
+        </w:r>
+      </w:hyperlink>
+    </w:p>
+    <w:p>
+      <w:hyperlink r:id="rId20" w:history="1">
+        <w:r>
+          <w:rPr>
+            <w:rStyle w:val="Hyperlink"/>
+          </w:rPr>
+          <w:t>http://visionmedia.github.io/mocha/</w:t>
+        </w:r>
+      </w:hyperlink>
+    </w:p>
+    <w:p>
+      <w:hyperlink r:id="rId21" w:history="1">
+        <w:r>
+          <w:rPr>
+            <w:rStyle w:val="Hyperlink"/>
+          </w:rPr>
+          <w:t>http://www.getpostman.com/</w:t>
+        </w:r>
+      </w:hyperlink>
+    </w:p>
+    <w:p/>
     <w:sectPr>
-      <w:headerReference w:type="default" r:id="rId13"/>
-      <w:headerReference w:type="first" r:id="rId14"/>
+      <w:headerReference w:type="default" r:id="rId22"/>
+      <w:headerReference w:type="first" r:id="rId23"/>
       <w:pgSz w:w="12240" w:h="15840" w:code="1"/>
       <w:pgMar w:top="1440" w:right="1440" w:bottom="1440" w:left="1440" w:header="720" w:footer="720" w:gutter="0"/>
       <w:cols w:space="720"/>
@@ -11161,7 +11647,7 @@
 </file>
 
 <file path=customXml/itemProps1.xml><?xml version="1.0" encoding="utf-8"?>
-<ds:datastoreItem xmlns:ds="http://schemas.openxmlformats.org/officeDocument/2006/customXml" ds:itemID="{D358B597-AB86-9045-B1F4-081AFDD0EDB8}">
+<ds:datastoreItem xmlns:ds="http://schemas.openxmlformats.org/officeDocument/2006/customXml" ds:itemID="{89F9F603-B54F-F547-B301-F2051DC3306B}">
   <ds:schemaRefs>
     <ds:schemaRef ds:uri="http://schemas.openxmlformats.org/officeDocument/2006/bibliography"/>
   </ds:schemaRefs>

</xml_diff>

<commit_message>
proof read, fixed grammer etc. about to submit
</commit_message>
<xml_diff>
--- a/REST webserver.docx
+++ b/REST webserver.docx
@@ -35,15 +35,22 @@
                   <w:pStyle w:val="Title"/>
                   <w:ind w:left="-245" w:hanging="39"/>
                 </w:pPr>
+                <w:proofErr w:type="gramStart"/>
                 <w:r>
                   <w:t>rest</w:t>
                 </w:r>
+                <w:proofErr w:type="gramEnd"/>
                 <w:r>
                   <w:t xml:space="preserve"> webserver</w:t>
                 </w:r>
                 <w:r>
-                  <w:t xml:space="preserve"> for mongodb</w:t>
+                  <w:t xml:space="preserve"> for </w:t>
                 </w:r>
+                <w:proofErr w:type="spellStart"/>
+                <w:r>
+                  <w:t>mongodb</w:t>
+                </w:r>
+                <w:proofErr w:type="spellEnd"/>
               </w:p>
             </w:tc>
           </w:sdtContent>
@@ -69,8 +76,13 @@
                 <w:pPr>
                   <w:pStyle w:val="Subtitle"/>
                 </w:pPr>
+                <w:proofErr w:type="gramStart"/>
                 <w:r>
-                  <w:t>with user authentication</w:t>
+                  <w:t>with</w:t>
+                </w:r>
+                <w:proofErr w:type="gramEnd"/>
+                <w:r>
+                  <w:t xml:space="preserve"> user authentication</w:t>
                 </w:r>
               </w:p>
             </w:sdtContent>
@@ -79,11 +91,16 @@
             <w:pPr>
               <w:pStyle w:val="Date"/>
             </w:pPr>
+            <w:proofErr w:type="gramStart"/>
             <w:r>
               <w:t>w</w:t>
             </w:r>
             <w:r>
-              <w:t>inter 2013</w:t>
+              <w:t>inter</w:t>
+            </w:r>
+            <w:proofErr w:type="gramEnd"/>
+            <w:r>
+              <w:t xml:space="preserve"> 2013</w:t>
             </w:r>
           </w:p>
         </w:tc>
@@ -449,7 +466,7 @@
             <w:rPr>
               <w:noProof/>
             </w:rPr>
-            <w:t>5</w:t>
+            <w:t>4</w:t>
           </w:r>
           <w:r>
             <w:rPr>
@@ -810,8 +827,19 @@
       <w:r>
         <w:t xml:space="preserve">Loosely based on the specification of ‘Project 1’ of the final project guidelines, a REST server was built with user authentication and URL mapping to database queries. However, the database used was not SQL based. MongoDB, a </w:t>
       </w:r>
-      <w:r>
-        <w:t>NoSQL, document oriented database was used. Unlike the previous lab, the server was developed in Node.js, server-side implementation of JavaScript, widely used in making highly scalable web applications.</w:t>
+      <w:proofErr w:type="spellStart"/>
+      <w:r>
+        <w:t>NoSQL</w:t>
+      </w:r>
+      <w:proofErr w:type="spellEnd"/>
+      <w:r>
+        <w:t xml:space="preserve">, document oriented database was used. Unlike the previous lab, the server was developed in Node.js, </w:t>
+      </w:r>
+      <w:r>
+        <w:t xml:space="preserve">a </w:t>
+      </w:r>
+      <w:r>
+        <w:t>server-side implementation of JavaScript, widely used in making highly scalable web applications.</w:t>
       </w:r>
     </w:p>
     <w:p>
@@ -1088,7 +1116,39 @@
         <w:t xml:space="preserve"> project was developed on with the latest version of all the above (at the time of execution) on Mac OSX 10.8.</w:t>
       </w:r>
       <w:r>
-        <w:t xml:space="preserve"> The decision to switch to Node.js and MongoDB as opposed to a more classic approach such as Java+MySQL was because Node and Mongo are emerging technologies in the web development industry because of their scalability, performance and extensive libraries and frameworks specifically designed for the task this project aims to achieve.</w:t>
+        <w:t xml:space="preserve"> The decision to switch to Node.js and MongoDB as opposed to a more classic approach such as </w:t>
+      </w:r>
+      <w:proofErr w:type="spellStart"/>
+      <w:r>
+        <w:t>Java+MySQL</w:t>
+      </w:r>
+      <w:proofErr w:type="spellEnd"/>
+      <w:r>
+        <w:t xml:space="preserve"> was because Node and Mongo are emerging technologies in the web development industry</w:t>
+      </w:r>
+      <w:r>
+        <w:t>. They are highly</w:t>
+      </w:r>
+      <w:r>
+        <w:t xml:space="preserve"> sc</w:t>
+      </w:r>
+      <w:r>
+        <w:t>alable</w:t>
+      </w:r>
+      <w:r>
+        <w:t>,</w:t>
+      </w:r>
+      <w:r>
+        <w:t xml:space="preserve"> with great</w:t>
+      </w:r>
+      <w:r>
+        <w:t xml:space="preserve"> performance and </w:t>
+      </w:r>
+      <w:r>
+        <w:t xml:space="preserve">have </w:t>
+      </w:r>
+      <w:r>
+        <w:t>extensive libraries and frameworks specifically designed for the task this project aims to achieve.</w:t>
       </w:r>
     </w:p>
     <w:p>
@@ -1127,7 +1187,10 @@
         <w:t>Since the implementation of a multi-threaded webserver was tested in ECSE414, and then again with REST in Lab 3 of this course, there was no need to implement the low-level functionality of opening web sockets and programming the server to handle the various HTTP requests. Hence ‘Express’ was used. Express provides a web framework for node.js development</w:t>
       </w:r>
       <w:r>
-        <w:t xml:space="preserve">. </w:t>
+        <w:t>.</w:t>
+      </w:r>
+      <w:r>
+        <w:t xml:space="preserve"> </w:t>
       </w:r>
     </w:p>
     <w:p>
@@ -1154,12 +1217,6 @@
     <w:p>
       <w:pPr>
         <w:pStyle w:val="NoSpacing"/>
-      </w:pPr>
-    </w:p>
-    <w:p>
-      <w:pPr>
-        <w:pStyle w:val="Caption"/>
-        <w:keepNext/>
       </w:pPr>
     </w:p>
     <w:tbl>
@@ -1183,9 +1240,11 @@
             <w:pPr>
               <w:pStyle w:val="NoSpacing"/>
             </w:pPr>
+            <w:proofErr w:type="gramStart"/>
             <w:r>
               <w:t>server.js</w:t>
             </w:r>
+            <w:proofErr w:type="gramEnd"/>
           </w:p>
         </w:tc>
         <w:tc>
@@ -1217,9 +1276,11 @@
             <w:pPr>
               <w:pStyle w:val="NoSpacing"/>
             </w:pPr>
+            <w:proofErr w:type="gramStart"/>
             <w:r>
               <w:t>middleware.js</w:t>
             </w:r>
+            <w:proofErr w:type="gramEnd"/>
           </w:p>
         </w:tc>
         <w:tc>
@@ -1251,9 +1312,11 @@
             <w:pPr>
               <w:pStyle w:val="NoSpacing"/>
             </w:pPr>
+            <w:proofErr w:type="gramStart"/>
             <w:r>
               <w:t>mongo.js</w:t>
             </w:r>
+            <w:proofErr w:type="gramEnd"/>
           </w:p>
         </w:tc>
         <w:tc>
@@ -1285,9 +1348,11 @@
             <w:pPr>
               <w:pStyle w:val="NoSpacing"/>
             </w:pPr>
+            <w:proofErr w:type="gramStart"/>
             <w:r>
               <w:t>routes.js</w:t>
             </w:r>
+            <w:proofErr w:type="gramEnd"/>
           </w:p>
         </w:tc>
         <w:tc>
@@ -1319,9 +1384,11 @@
             <w:pPr>
               <w:pStyle w:val="NoSpacing"/>
             </w:pPr>
+            <w:proofErr w:type="gramStart"/>
             <w:r>
               <w:t>test.js</w:t>
             </w:r>
+            <w:proofErr w:type="gramEnd"/>
           </w:p>
         </w:tc>
         <w:tc>
@@ -1374,7 +1441,11 @@
         <w:t>When server.js receives a request, it first checks if the user is authenticated or not, by calling</w:t>
       </w:r>
       <w:r>
-        <w:t xml:space="preserve"> functions from middleware.js. m</w:t>
+        <w:t xml:space="preserve"> functions from middleware.js. </w:t>
+      </w:r>
+      <w:proofErr w:type="gramStart"/>
+      <w:r>
+        <w:t>m</w:t>
       </w:r>
       <w:r>
         <w:t>iddleware</w:t>
@@ -1382,11 +1453,24 @@
       <w:r>
         <w:t>.js</w:t>
       </w:r>
+      <w:proofErr w:type="gramEnd"/>
       <w:r>
         <w:t xml:space="preserve"> uses mongo.js to connect to the Users database at MongoHQ to </w:t>
       </w:r>
       <w:r>
-        <w:t xml:space="preserve">match the user’s hash with one on the database. Once authentication is complete, server.js then calls the correct command from routes.js which handles the various database queries based on the HTTP request type and the parameters passed. </w:t>
+        <w:t>match the user’s hash with one on the database. Once authentication is complete, server.js then calls the correct command from routes.js</w:t>
+      </w:r>
+      <w:r>
+        <w:t>,</w:t>
+      </w:r>
+      <w:r>
+        <w:t xml:space="preserve"> which handles the various database queries based on the HTTP request type and the parameters passed</w:t>
+      </w:r>
+      <w:r>
+        <w:t>, again via mongo.js</w:t>
+      </w:r>
+      <w:r>
+        <w:t xml:space="preserve">. </w:t>
       </w:r>
     </w:p>
     <w:p>
@@ -1398,11 +1482,14 @@
           <w:sz w:val="32"/>
         </w:rPr>
       </w:pPr>
-      <w:r>
-        <w:t>test.js is run independently of the other modules, making various HTTP request to server.js and analyzing the responses, comparing them to what it was programmed to expect.</w:t>
-      </w:r>
-      <w:bookmarkStart w:id="8" w:name="_GoBack"/>
-      <w:bookmarkEnd w:id="8"/>
+      <w:proofErr w:type="gramStart"/>
+      <w:r>
+        <w:t>test.js</w:t>
+      </w:r>
+      <w:proofErr w:type="gramEnd"/>
+      <w:r>
+        <w:t xml:space="preserve"> is run independently of the other modules, making various HTTP request to server.js and analyzing the responses, comparing them to what it was programmed to expect.</w:t>
+      </w:r>
       <w:r>
         <w:br w:type="page"/>
       </w:r>
@@ -1444,10 +1531,31 @@
         <w:pStyle w:val="NoSpacing"/>
       </w:pPr>
       <w:r>
-        <w:t xml:space="preserve">The first time a user makes a request to the server, they will be asked to log in. Authentication used is BasicAuth with a base64 hashing algorithms. </w:t>
-      </w:r>
-      <w:r>
-        <w:t>Each HTTP request contains “username:password” hashed in the header. Each request will then match the credentials with those stored in the ‘User’ collection in the database.</w:t>
+        <w:t xml:space="preserve">The first time a user makes a request to the server, they will be asked to log in. Authentication used is </w:t>
+      </w:r>
+      <w:proofErr w:type="spellStart"/>
+      <w:r>
+        <w:t>BasicAuth</w:t>
+      </w:r>
+      <w:proofErr w:type="spellEnd"/>
+      <w:r>
+        <w:t xml:space="preserve"> with a base64 hashing algorithms. </w:t>
+      </w:r>
+      <w:r>
+        <w:t>Each HTTP request contains “</w:t>
+      </w:r>
+      <w:proofErr w:type="spellStart"/>
+      <w:r>
+        <w:t>username</w:t>
+      </w:r>
+      <w:proofErr w:type="gramStart"/>
+      <w:r>
+        <w:t>:password</w:t>
+      </w:r>
+      <w:proofErr w:type="spellEnd"/>
+      <w:proofErr w:type="gramEnd"/>
+      <w:r>
+        <w:t>” hashed in the header. Each request will then match the credentials with those stored in the ‘User’ collection in the database.</w:t>
       </w:r>
     </w:p>
     <w:p>
@@ -1555,12 +1663,14 @@
           <w:t>1</w:t>
         </w:r>
       </w:fldSimple>
+      <w:proofErr w:type="gramStart"/>
       <w:r>
         <w:t xml:space="preserve"> Cookie</w:t>
       </w:r>
       <w:r>
         <w:t>s</w:t>
       </w:r>
+      <w:proofErr w:type="gramEnd"/>
     </w:p>
     <w:p>
       <w:pPr>
@@ -1852,11 +1962,19 @@
       <w:r>
         <w:t xml:space="preserve">This request maps to the </w:t>
       </w:r>
+      <w:proofErr w:type="gramStart"/>
       <w:r>
         <w:rPr>
           <w:rStyle w:val="QuoteChar"/>
         </w:rPr>
-        <w:t>find({})</w:t>
+        <w:t>find(</w:t>
+      </w:r>
+      <w:proofErr w:type="gramEnd"/>
+      <w:r>
+        <w:rPr>
+          <w:rStyle w:val="QuoteChar"/>
+        </w:rPr>
+        <w:t>{})</w:t>
       </w:r>
       <w:r>
         <w:t xml:space="preserve"> query sent to the database, which returns all of the contents of the User collection</w:t>
@@ -1887,7 +2005,15 @@
           <w:rStyle w:val="QuoteChar"/>
           <w:highlight w:val="lightGray"/>
         </w:rPr>
-        <w:t>GET server/user/user001</w:t>
+        <w:t>GET server/user/</w:t>
+      </w:r>
+      <w:proofErr w:type="gramStart"/>
+      <w:r>
+        <w:rPr>
+          <w:rStyle w:val="QuoteChar"/>
+          <w:highlight w:val="lightGray"/>
+        </w:rPr>
+        <w:t>user001</w:t>
       </w:r>
       <w:r>
         <w:rPr>
@@ -1896,16 +2022,28 @@
         <w:t xml:space="preserve"> </w:t>
       </w:r>
       <w:r>
-        <w:t xml:space="preserve"> queries the database </w:t>
+        <w:t xml:space="preserve"> queries</w:t>
+      </w:r>
+      <w:proofErr w:type="gramEnd"/>
+      <w:r>
+        <w:t xml:space="preserve"> the database </w:t>
       </w:r>
       <w:r>
         <w:t xml:space="preserve">with </w:t>
       </w:r>
+      <w:proofErr w:type="spellStart"/>
       <w:r>
         <w:rPr>
           <w:rStyle w:val="QuoteChar"/>
         </w:rPr>
-        <w:t>findOne()</w:t>
+        <w:t>findOne</w:t>
+      </w:r>
+      <w:proofErr w:type="spellEnd"/>
+      <w:r>
+        <w:rPr>
+          <w:rStyle w:val="QuoteChar"/>
+        </w:rPr>
+        <w:t>()</w:t>
       </w:r>
       <w:r>
         <w:t xml:space="preserve"> </w:t>
@@ -1983,11 +2121,19 @@
       <w:r>
         <w:t xml:space="preserve"> The server then queries the database with the </w:t>
       </w:r>
+      <w:proofErr w:type="gramStart"/>
       <w:r>
         <w:rPr>
           <w:rStyle w:val="QuoteChar"/>
         </w:rPr>
-        <w:t>insert()</w:t>
+        <w:t>insert(</w:t>
+      </w:r>
+      <w:proofErr w:type="gramEnd"/>
+      <w:r>
+        <w:rPr>
+          <w:rStyle w:val="QuoteChar"/>
+        </w:rPr>
+        <w:t>)</w:t>
       </w:r>
       <w:r>
         <w:t xml:space="preserve"> command. This command also works for collections.</w:t>
@@ -2014,7 +2160,11 @@
         <w:t>Unlike creation, updating a user requires admin rights.</w:t>
       </w:r>
       <w:r>
-        <w:t xml:space="preserve"> A </w:t>
+        <w:t xml:space="preserve"> </w:t>
+      </w:r>
+      <w:proofErr w:type="gramStart"/>
+      <w:r>
+        <w:t xml:space="preserve">A </w:t>
       </w:r>
       <w:r>
         <w:t xml:space="preserve"> </w:t>
@@ -2026,6 +2176,7 @@
         </w:rPr>
         <w:t>PUT</w:t>
       </w:r>
+      <w:proofErr w:type="gramEnd"/>
       <w:r>
         <w:rPr>
           <w:rStyle w:val="QuoteChar"/>
@@ -2055,11 +2206,19 @@
       <w:r>
         <w:t xml:space="preserve"> The server then queries the database with </w:t>
       </w:r>
+      <w:proofErr w:type="gramStart"/>
       <w:r>
         <w:rPr>
           <w:rStyle w:val="QuoteChar"/>
         </w:rPr>
-        <w:t>update()</w:t>
+        <w:t>update(</w:t>
+      </w:r>
+      <w:proofErr w:type="gramEnd"/>
+      <w:r>
+        <w:rPr>
+          <w:rStyle w:val="QuoteChar"/>
+        </w:rPr>
+        <w:t>)</w:t>
       </w:r>
       <w:r>
         <w:t xml:space="preserve">, which </w:t>
@@ -2127,6 +2286,7 @@
       <w:r>
         <w:t xml:space="preserve">after which the server sends a </w:t>
       </w:r>
+      <w:proofErr w:type="gramStart"/>
       <w:r>
         <w:rPr>
           <w:rStyle w:val="QuoteChar"/>
@@ -2137,7 +2297,14 @@
         <w:rPr>
           <w:rStyle w:val="QuoteChar"/>
         </w:rPr>
-        <w:t>()</w:t>
+        <w:t>(</w:t>
+      </w:r>
+      <w:proofErr w:type="gramEnd"/>
+      <w:r>
+        <w:rPr>
+          <w:rStyle w:val="QuoteChar"/>
+        </w:rPr>
+        <w:t>)</w:t>
       </w:r>
       <w:r>
         <w:t xml:space="preserve"> query to the database</w:t>
@@ -2200,8 +2367,17 @@
           <w:rStyle w:val="QuoteChar"/>
           <w:highlight w:val="lightGray"/>
         </w:rPr>
-        <w:t>GET server/collection/documentID</w:t>
-      </w:r>
+        <w:t>GET server/collection/</w:t>
+      </w:r>
+      <w:proofErr w:type="spellStart"/>
+      <w:r>
+        <w:rPr>
+          <w:rStyle w:val="QuoteChar"/>
+          <w:highlight w:val="lightGray"/>
+        </w:rPr>
+        <w:t>documentID</w:t>
+      </w:r>
+      <w:proofErr w:type="spellEnd"/>
       <w:r>
         <w:t xml:space="preserve"> will retrieve a specific document.</w:t>
       </w:r>
@@ -2242,14 +2418,32 @@
           <w:rStyle w:val="QuoteChar"/>
           <w:highlight w:val="lightGray"/>
         </w:rPr>
-        <w:t>GET server/collection</w:t>
-      </w:r>
+        <w:t>GET server/</w:t>
+      </w:r>
+      <w:proofErr w:type="spellStart"/>
       <w:r>
         <w:rPr>
           <w:rStyle w:val="QuoteChar"/>
           <w:highlight w:val="lightGray"/>
         </w:rPr>
-        <w:t>?filter={“id”: “1234”}</w:t>
+        <w:t>collection</w:t>
+      </w:r>
+      <w:proofErr w:type="gramStart"/>
+      <w:r>
+        <w:rPr>
+          <w:rStyle w:val="QuoteChar"/>
+          <w:highlight w:val="lightGray"/>
+        </w:rPr>
+        <w:t>?filter</w:t>
+      </w:r>
+      <w:proofErr w:type="spellEnd"/>
+      <w:proofErr w:type="gramEnd"/>
+      <w:r>
+        <w:rPr>
+          <w:rStyle w:val="QuoteChar"/>
+          <w:highlight w:val="lightGray"/>
+        </w:rPr>
+        <w:t>={“id”: “1234”}</w:t>
       </w:r>
       <w:r>
         <w:rPr>
@@ -2273,14 +2467,64 @@
           <w:rStyle w:val="QuoteChar"/>
           <w:highlight w:val="lightGray"/>
         </w:rPr>
-        <w:t>GET server/collection</w:t>
-      </w:r>
+        <w:t>GET server/</w:t>
+      </w:r>
+      <w:proofErr w:type="spellStart"/>
       <w:r>
         <w:rPr>
           <w:rStyle w:val="QuoteChar"/>
           <w:highlight w:val="lightGray"/>
         </w:rPr>
-        <w:t>?filter={“book.author”: “obama”}</w:t>
+        <w:t>collection</w:t>
+      </w:r>
+      <w:proofErr w:type="gramStart"/>
+      <w:r>
+        <w:rPr>
+          <w:rStyle w:val="QuoteChar"/>
+          <w:highlight w:val="lightGray"/>
+        </w:rPr>
+        <w:t>?filter</w:t>
+      </w:r>
+      <w:proofErr w:type="spellEnd"/>
+      <w:proofErr w:type="gramEnd"/>
+      <w:r>
+        <w:rPr>
+          <w:rStyle w:val="QuoteChar"/>
+          <w:highlight w:val="lightGray"/>
+        </w:rPr>
+        <w:t>={“</w:t>
+      </w:r>
+      <w:proofErr w:type="spellStart"/>
+      <w:r>
+        <w:rPr>
+          <w:rStyle w:val="QuoteChar"/>
+          <w:highlight w:val="lightGray"/>
+        </w:rPr>
+        <w:t>book.author</w:t>
+      </w:r>
+      <w:proofErr w:type="spellEnd"/>
+      <w:r>
+        <w:rPr>
+          <w:rStyle w:val="QuoteChar"/>
+          <w:highlight w:val="lightGray"/>
+        </w:rPr>
+        <w:t>”: “</w:t>
+      </w:r>
+      <w:proofErr w:type="spellStart"/>
+      <w:r>
+        <w:rPr>
+          <w:rStyle w:val="QuoteChar"/>
+          <w:highlight w:val="lightGray"/>
+        </w:rPr>
+        <w:t>obama</w:t>
+      </w:r>
+      <w:proofErr w:type="spellEnd"/>
+      <w:r>
+        <w:rPr>
+          <w:rStyle w:val="QuoteChar"/>
+          <w:highlight w:val="lightGray"/>
+        </w:rPr>
+        <w:t>”}</w:t>
       </w:r>
       <w:r>
         <w:rPr>
@@ -2406,7 +2650,15 @@
         <w:pStyle w:val="NoSpacing"/>
       </w:pPr>
       <w:r>
-        <w:t>Similar to filtering, ordering the data is also possible by adding an orderBy attribute to the HTTP request query such as</w:t>
+        <w:t xml:space="preserve">Similar to filtering, ordering the data is also possible by adding an </w:t>
+      </w:r>
+      <w:proofErr w:type="spellStart"/>
+      <w:r>
+        <w:t>orderBy</w:t>
+      </w:r>
+      <w:proofErr w:type="spellEnd"/>
+      <w:r>
+        <w:t xml:space="preserve"> attribute to the HTTP request query such as</w:t>
       </w:r>
     </w:p>
     <w:p>
@@ -2421,14 +2673,48 @@
           <w:rStyle w:val="QuoteChar"/>
           <w:highlight w:val="lightGray"/>
         </w:rPr>
-        <w:t>GET server/collection</w:t>
-      </w:r>
+        <w:t>GET server/</w:t>
+      </w:r>
+      <w:proofErr w:type="spellStart"/>
       <w:r>
         <w:rPr>
           <w:rStyle w:val="QuoteChar"/>
           <w:highlight w:val="lightGray"/>
         </w:rPr>
-        <w:t>?orderBy={“id”: “asc”}</w:t>
+        <w:t>collection</w:t>
+      </w:r>
+      <w:proofErr w:type="gramStart"/>
+      <w:r>
+        <w:rPr>
+          <w:rStyle w:val="QuoteChar"/>
+          <w:highlight w:val="lightGray"/>
+        </w:rPr>
+        <w:t>?orderBy</w:t>
+      </w:r>
+      <w:proofErr w:type="spellEnd"/>
+      <w:proofErr w:type="gramEnd"/>
+      <w:r>
+        <w:rPr>
+          <w:rStyle w:val="QuoteChar"/>
+          <w:highlight w:val="lightGray"/>
+        </w:rPr>
+        <w:t>={“id”: “</w:t>
+      </w:r>
+      <w:proofErr w:type="spellStart"/>
+      <w:r>
+        <w:rPr>
+          <w:rStyle w:val="QuoteChar"/>
+          <w:highlight w:val="lightGray"/>
+        </w:rPr>
+        <w:t>asc</w:t>
+      </w:r>
+      <w:proofErr w:type="spellEnd"/>
+      <w:r>
+        <w:rPr>
+          <w:rStyle w:val="QuoteChar"/>
+          <w:highlight w:val="lightGray"/>
+        </w:rPr>
+        <w:t>”}</w:t>
       </w:r>
       <w:r>
         <w:rPr>
@@ -2458,14 +2744,48 @@
           <w:rStyle w:val="QuoteChar"/>
           <w:highlight w:val="lightGray"/>
         </w:rPr>
-        <w:t>GET server/collection</w:t>
-      </w:r>
+        <w:t>GET server/</w:t>
+      </w:r>
+      <w:proofErr w:type="spellStart"/>
       <w:r>
         <w:rPr>
           <w:rStyle w:val="QuoteChar"/>
           <w:highlight w:val="lightGray"/>
         </w:rPr>
-        <w:t>?orderBy={“id”: “asc”}</w:t>
+        <w:t>collection</w:t>
+      </w:r>
+      <w:proofErr w:type="gramStart"/>
+      <w:r>
+        <w:rPr>
+          <w:rStyle w:val="QuoteChar"/>
+          <w:highlight w:val="lightGray"/>
+        </w:rPr>
+        <w:t>?orderBy</w:t>
+      </w:r>
+      <w:proofErr w:type="spellEnd"/>
+      <w:proofErr w:type="gramEnd"/>
+      <w:r>
+        <w:rPr>
+          <w:rStyle w:val="QuoteChar"/>
+          <w:highlight w:val="lightGray"/>
+        </w:rPr>
+        <w:t>={“id”: “</w:t>
+      </w:r>
+      <w:proofErr w:type="spellStart"/>
+      <w:r>
+        <w:rPr>
+          <w:rStyle w:val="QuoteChar"/>
+          <w:highlight w:val="lightGray"/>
+        </w:rPr>
+        <w:t>asc</w:t>
+      </w:r>
+      <w:proofErr w:type="spellEnd"/>
+      <w:r>
+        <w:rPr>
+          <w:rStyle w:val="QuoteChar"/>
+          <w:highlight w:val="lightGray"/>
+        </w:rPr>
+        <w:t>”}</w:t>
       </w:r>
       <w:r>
         <w:rPr>
@@ -2508,8 +2828,17 @@
           <w:rStyle w:val="QuoteChar"/>
           <w:highlight w:val="lightGray"/>
         </w:rPr>
-        <w:t>GET server/collection</w:t>
-      </w:r>
+        <w:t>GET server/</w:t>
+      </w:r>
+      <w:proofErr w:type="spellStart"/>
+      <w:r>
+        <w:rPr>
+          <w:rStyle w:val="QuoteChar"/>
+          <w:highlight w:val="lightGray"/>
+        </w:rPr>
+        <w:t>collection</w:t>
+      </w:r>
+      <w:proofErr w:type="gramStart"/>
       <w:r>
         <w:rPr>
           <w:rStyle w:val="QuoteChar"/>
@@ -2521,7 +2850,15 @@
         <w:rPr>
           <w:rStyle w:val="QuoteChar"/>
         </w:rPr>
-        <w:t>limit=12</w:t>
+        <w:t>limit</w:t>
+      </w:r>
+      <w:proofErr w:type="spellEnd"/>
+      <w:proofErr w:type="gramEnd"/>
+      <w:r>
+        <w:rPr>
+          <w:rStyle w:val="QuoteChar"/>
+        </w:rPr>
+        <w:t>=12</w:t>
       </w:r>
     </w:p>
     <w:p>
@@ -2668,15 +3005,29 @@
           <w:rStyle w:val="QuoteChar"/>
           <w:highlight w:val="lightGray"/>
         </w:rPr>
-        <w:t>POST server/collection/documentID</w:t>
-      </w:r>
+        <w:t>POST server/collection/</w:t>
+      </w:r>
+      <w:proofErr w:type="spellStart"/>
+      <w:r>
+        <w:rPr>
+          <w:rStyle w:val="QuoteChar"/>
+          <w:highlight w:val="lightGray"/>
+        </w:rPr>
+        <w:t>documentID</w:t>
+      </w:r>
+      <w:proofErr w:type="spellEnd"/>
     </w:p>
     <w:p>
       <w:pPr>
         <w:pStyle w:val="NoSpacing"/>
       </w:pPr>
-      <w:r>
-        <w:t>with the data embedded in a JSON file in the body of the request.</w:t>
+      <w:proofErr w:type="gramStart"/>
+      <w:r>
+        <w:t>with</w:t>
+      </w:r>
+      <w:proofErr w:type="gramEnd"/>
+      <w:r>
+        <w:t xml:space="preserve"> the data embedded in a JSON file in the body of the request.</w:t>
       </w:r>
       <w:r>
         <w:t xml:space="preserve"> An example of this is shown in Figure 6</w:t>
@@ -2785,8 +3136,17 @@
           <w:rStyle w:val="QuoteChar"/>
           <w:highlight w:val="lightGray"/>
         </w:rPr>
-        <w:t>PUT server/collection/documentID</w:t>
-      </w:r>
+        <w:t>PUT server/collection/</w:t>
+      </w:r>
+      <w:proofErr w:type="spellStart"/>
+      <w:r>
+        <w:rPr>
+          <w:rStyle w:val="QuoteChar"/>
+          <w:highlight w:val="lightGray"/>
+        </w:rPr>
+        <w:t>documentID</w:t>
+      </w:r>
+      <w:proofErr w:type="spellEnd"/>
       <w:r>
         <w:rPr>
           <w:rStyle w:val="QuoteChar"/>
@@ -2820,7 +3180,32 @@
         <w:pStyle w:val="NoSpacing"/>
       </w:pPr>
       <w:r>
-        <w:t xml:space="preserve">Given that a user has access to a collection, deletion called by  </w:t>
+        <w:t xml:space="preserve">Given that a user has access to a collection, deletion called </w:t>
+      </w:r>
+      <w:proofErr w:type="gramStart"/>
+      <w:r>
+        <w:t xml:space="preserve">by  </w:t>
+      </w:r>
+      <w:r>
+        <w:rPr>
+          <w:rStyle w:val="QuoteChar"/>
+          <w:highlight w:val="lightGray"/>
+        </w:rPr>
+        <w:t>POST</w:t>
+      </w:r>
+      <w:proofErr w:type="gramEnd"/>
+      <w:r>
+        <w:rPr>
+          <w:rStyle w:val="QuoteChar"/>
+          <w:highlight w:val="lightGray"/>
+        </w:rPr>
+        <w:t xml:space="preserve"> server/collection/</w:t>
+      </w:r>
+      <w:r>
+        <w:rPr>
+          <w:rStyle w:val="QuoteChar"/>
+        </w:rPr>
+        <w:t xml:space="preserve"> or </w:t>
       </w:r>
       <w:r>
         <w:rPr>
@@ -2829,19 +3214,15 @@
         </w:rPr>
         <w:t>POST server/collection/</w:t>
       </w:r>
-      <w:r>
-        <w:rPr>
-          <w:rStyle w:val="QuoteChar"/>
-        </w:rPr>
-        <w:t xml:space="preserve"> or </w:t>
-      </w:r>
+      <w:proofErr w:type="spellStart"/>
       <w:r>
         <w:rPr>
           <w:rStyle w:val="QuoteChar"/>
           <w:highlight w:val="lightGray"/>
         </w:rPr>
-        <w:t>POST server/collection/documentID</w:t>
-      </w:r>
+        <w:t>documentID</w:t>
+      </w:r>
+      <w:proofErr w:type="spellEnd"/>
       <w:r>
         <w:rPr>
           <w:rStyle w:val="QuoteChar"/>
@@ -2864,13 +3245,13 @@
       <w:r>
         <w:br w:type="column"/>
       </w:r>
-      <w:bookmarkStart w:id="9" w:name="_Toc227768823"/>
-      <w:bookmarkStart w:id="10" w:name="_Toc227770957"/>
+      <w:bookmarkStart w:id="8" w:name="_Toc227768823"/>
+      <w:bookmarkStart w:id="9" w:name="_Toc227770957"/>
       <w:r>
         <w:t>Response Codes</w:t>
       </w:r>
+      <w:bookmarkEnd w:id="8"/>
       <w:bookmarkEnd w:id="9"/>
-      <w:bookmarkEnd w:id="10"/>
     </w:p>
     <w:p/>
     <w:p>
@@ -2906,8 +3287,16 @@
           <w:p>
             <w:pPr>
               <w:pStyle w:val="NoSpacing"/>
+              <w:rPr>
+                <w:rFonts w:ascii="Helvetica" w:hAnsi="Helvetica"/>
+                <w:b/>
+              </w:rPr>
             </w:pPr>
             <w:r>
+              <w:rPr>
+                <w:rFonts w:ascii="Helvetica" w:hAnsi="Helvetica"/>
+                <w:b/>
+              </w:rPr>
               <w:t>Code</w:t>
             </w:r>
           </w:p>
@@ -2923,13 +3312,25 @@
           <w:p>
             <w:pPr>
               <w:pStyle w:val="NoSpacing"/>
+              <w:rPr>
+                <w:rFonts w:ascii="Helvetica" w:hAnsi="Helvetica"/>
+                <w:b/>
+              </w:rPr>
             </w:pPr>
           </w:p>
           <w:p>
             <w:pPr>
               <w:pStyle w:val="NoSpacing"/>
+              <w:rPr>
+                <w:rFonts w:ascii="Helvetica" w:hAnsi="Helvetica"/>
+                <w:b/>
+              </w:rPr>
             </w:pPr>
             <w:r>
+              <w:rPr>
+                <w:rFonts w:ascii="Helvetica" w:hAnsi="Helvetica"/>
+                <w:b/>
+              </w:rPr>
               <w:t>Response</w:t>
             </w:r>
           </w:p>
@@ -3010,6 +3411,8 @@
             </w:r>
           </w:p>
         </w:tc>
+        <w:bookmarkStart w:id="10" w:name="_GoBack"/>
+        <w:bookmarkEnd w:id="10"/>
       </w:tr>
       <w:tr>
         <w:tc>
@@ -3539,8 +3942,13 @@
         <w:pStyle w:val="NoSpacing"/>
       </w:pPr>
       <w:r>
-        <w:t>≠, in, not-in</w:t>
-      </w:r>
+        <w:t xml:space="preserve">≠, in, </w:t>
+      </w:r>
+      <w:proofErr w:type="gramStart"/>
+      <w:r>
+        <w:t>not-in</w:t>
+      </w:r>
+      <w:proofErr w:type="gramEnd"/>
     </w:p>
     <w:p>
       <w:pPr>
@@ -3702,7 +4110,7 @@
       <w:rPr>
         <w:noProof/>
       </w:rPr>
-      <w:t>5</w:t>
+      <w:t>12</w:t>
     </w:r>
     <w:r>
       <w:rPr>
@@ -3734,7 +4142,20 @@
         <w:rStyle w:val="Plus"/>
       </w:rPr>
       <w:tab/>
-      <w:t>ecse 489 final project</w:t>
+    </w:r>
+    <w:proofErr w:type="spellStart"/>
+    <w:r>
+      <w:rPr>
+        <w:rStyle w:val="Plus"/>
+      </w:rPr>
+      <w:t>ecse</w:t>
+    </w:r>
+    <w:proofErr w:type="spellEnd"/>
+    <w:r>
+      <w:rPr>
+        <w:rStyle w:val="Plus"/>
+      </w:rPr>
+      <w:t xml:space="preserve"> 489 final project</w:t>
     </w:r>
   </w:p>
   <w:tbl>
@@ -3816,8 +4237,31 @@
           <w:pPr>
             <w:pStyle w:val="Contact"/>
           </w:pPr>
+          <w:proofErr w:type="spellStart"/>
+          <w:proofErr w:type="gramStart"/>
           <w:r>
-            <w:t>george azmy | adrain lee</w:t>
+            <w:t>george</w:t>
+          </w:r>
+          <w:proofErr w:type="spellEnd"/>
+          <w:proofErr w:type="gramEnd"/>
+          <w:r>
+            <w:t xml:space="preserve"> </w:t>
+          </w:r>
+          <w:proofErr w:type="spellStart"/>
+          <w:r>
+            <w:t>azmy</w:t>
+          </w:r>
+          <w:proofErr w:type="spellEnd"/>
+          <w:r>
+            <w:t xml:space="preserve"> | </w:t>
+          </w:r>
+          <w:proofErr w:type="spellStart"/>
+          <w:r>
+            <w:t>adrain</w:t>
+          </w:r>
+          <w:proofErr w:type="spellEnd"/>
+          <w:r>
+            <w:t xml:space="preserve"> lee</w:t>
           </w:r>
         </w:p>
         <w:p>
@@ -10520,6 +10964,13 @@
     <w:pitch w:val="variable"/>
     <w:sig w:usb0="00000003" w:usb1="00000000" w:usb2="00000000" w:usb3="00000000" w:csb0="00000001" w:csb1="00000000"/>
   </w:font>
+  <w:font w:name="Helvetica">
+    <w:panose1 w:val="00000000000000000000"/>
+    <w:charset w:val="00"/>
+    <w:family w:val="auto"/>
+    <w:pitch w:val="variable"/>
+    <w:sig w:usb0="E00002FF" w:usb1="5000785B" w:usb2="00000000" w:usb3="00000000" w:csb0="0000019F" w:csb1="00000000"/>
+  </w:font>
   <w:font w:name="Arial">
     <w:panose1 w:val="020B0604020202020204"/>
     <w:charset w:val="00"/>
@@ -11647,7 +12098,7 @@
 </file>
 
 <file path=customXml/itemProps1.xml><?xml version="1.0" encoding="utf-8"?>
-<ds:datastoreItem xmlns:ds="http://schemas.openxmlformats.org/officeDocument/2006/customXml" ds:itemID="{89F9F603-B54F-F547-B301-F2051DC3306B}">
+<ds:datastoreItem xmlns:ds="http://schemas.openxmlformats.org/officeDocument/2006/customXml" ds:itemID="{016D2AEE-909D-9648-8087-388F4F014DDE}">
   <ds:schemaRefs>
     <ds:schemaRef ds:uri="http://schemas.openxmlformats.org/officeDocument/2006/bibliography"/>
   </ds:schemaRefs>

</xml_diff>